<commit_message>
Duvidas para o agrupamento
</commit_message>
<xml_diff>
--- a/Duvidas.docx
+++ b/Duvidas.docx
@@ -8,15 +8,15 @@
           <w:b/>
         </w:rPr>
       </w:pPr>
-      <w:bookmarkStart w:id="0" w:name="_GoBack"/>
       <w:r>
         <w:rPr>
           <w:b/>
         </w:rPr>
-        <w:t xml:space="preserve"> Duvidas:</w:t>
-      </w:r>
+        <w:t xml:space="preserve"> Duvidas</w:t>
+      </w:r>
+      <w:bookmarkStart w:id="0" w:name="_GoBack"/>
+      <w:bookmarkEnd w:id="0"/>
     </w:p>
-    <w:bookmarkEnd w:id="0"/>
     <w:p>
       <w:r>
         <w:tab/>

</xml_diff>

<commit_message>
uma resposta à dúvida, no meu entender, claro!
</commit_message>
<xml_diff>
--- a/Duvidas.docx
+++ b/Duvidas.docx
@@ -29,15 +29,17 @@
         <w:tab/>
       </w:r>
       <w:r>
-        <w:t xml:space="preserve">- Qual a versão do </w:t>
-      </w:r>
-      <w:proofErr w:type="spellStart"/>
-      <w:r>
-        <w:t>Android</w:t>
-      </w:r>
-      <w:proofErr w:type="spellEnd"/>
-      <w:r>
-        <w:t xml:space="preserve"> a desenvolver?</w:t>
+        <w:t>- Qual a versão do Android a desenvolver?</w:t>
+      </w:r>
+      <w:r>
+        <w:t xml:space="preserve"> </w:t>
+      </w:r>
+      <w:r>
+        <w:rPr>
+          <w:b/>
+          <w:color w:val="00B050"/>
+        </w:rPr>
+        <w:t>R: acima de 4.0.3</w:t>
       </w:r>
     </w:p>
     <w:p>
@@ -48,6 +50,16 @@
       <w:r>
         <w:t xml:space="preserve"> (depende da versão)</w:t>
       </w:r>
+      <w:r>
+        <w:t xml:space="preserve"> </w:t>
+      </w:r>
+      <w:r>
+        <w:rPr>
+          <w:b/>
+          <w:color w:val="00B050"/>
+        </w:rPr>
+        <w:t>R: Não, o ecrã ajusta-se consoante o tipo de teste</w:t>
+      </w:r>
     </w:p>
     <w:p>
       <w:r>
@@ -66,6 +78,13 @@
       <w:r>
         <w:t xml:space="preserve"> escolas?</w:t>
       </w:r>
+      <w:r>
+        <w:rPr>
+          <w:b/>
+          <w:color w:val="00B050"/>
+        </w:rPr>
+        <w:t xml:space="preserve"> R: Sim</w:t>
+      </w:r>
     </w:p>
     <w:p>
       <w:r>
@@ -75,6 +94,25 @@
       <w:r>
         <w:t>É possível ao aluno reiniciar o próprio teste? Ou essa tarefa cabe apenas ao docente?</w:t>
       </w:r>
+      <w:r>
+        <w:t xml:space="preserve"> </w:t>
+      </w:r>
+      <w:r>
+        <w:rPr>
+          <w:b/>
+          <w:color w:val="00B050"/>
+        </w:rPr>
+        <w:t xml:space="preserve">R: Sim, </w:t>
+      </w:r>
+      <w:proofErr w:type="gramStart"/>
+      <w:r>
+        <w:rPr>
+          <w:b/>
+          <w:color w:val="00B050"/>
+        </w:rPr>
+        <w:t>as vezes que o aluno o entender</w:t>
+      </w:r>
+      <w:proofErr w:type="gramEnd"/>
     </w:p>
     <w:p>
       <w:pPr>
@@ -94,24 +132,97 @@
       <w:r>
         <w:t>: 5’, 7’, 10’, etc..</w:t>
       </w:r>
-    </w:p>
-    <w:p>
-      <w:r>
+      <w:r>
+        <w:t xml:space="preserve"> </w:t>
+      </w:r>
+      <w:r>
+        <w:rPr>
+          <w:b/>
+          <w:color w:val="00B050"/>
+        </w:rPr>
+        <w:t>R: 10’</w:t>
+      </w:r>
+    </w:p>
+    <w:p>
+      <w:pPr>
+        <w:rPr>
+          <w:b/>
+        </w:rPr>
+      </w:pPr>
+      <w:r>
+        <w:rPr>
+          <w:b/>
+        </w:rPr>
         <w:t>29-03-2014</w:t>
       </w:r>
     </w:p>
     <w:p>
-      <w:pPr>
-        <w:rPr>
-          <w:b/>
-        </w:rPr>
-      </w:pPr>
       <w:r>
         <w:t xml:space="preserve">- Se a possibilidade de existir as tentativas de repetir os testes existir e se o professor tiver que avaliar na altura, sem ser por gravação, este fica á espera que o aluno decida quando avaliar ou o professor avalia tudo, ou seja, a questão é: vale a pena nessa altura gravar o som? </w:t>
       </w:r>
+    </w:p>
+    <w:p>
       <w:bookmarkStart w:id="0" w:name="_GoBack"/>
-      <w:bookmarkEnd w:id="0"/>
-    </w:p>
+      <w:r>
+        <w:tab/>
+      </w:r>
+      <w:r>
+        <w:rPr>
+          <w:b/>
+        </w:rPr>
+        <w:t>R</w:t>
+      </w:r>
+      <w:proofErr w:type="gramStart"/>
+      <w:r>
+        <w:rPr>
+          <w:b/>
+        </w:rPr>
+        <w:t xml:space="preserve">: </w:t>
+      </w:r>
+      <w:r>
+        <w:rPr>
+          <w:b/>
+        </w:rPr>
+        <w:t xml:space="preserve"> de</w:t>
+      </w:r>
+      <w:proofErr w:type="gramEnd"/>
+      <w:r>
+        <w:rPr>
+          <w:b/>
+        </w:rPr>
+        <w:t xml:space="preserve"> </w:t>
+      </w:r>
+      <w:r>
+        <w:rPr>
+          <w:b/>
+        </w:rPr>
+        <w:t>Tiago</w:t>
+      </w:r>
+      <w:r>
+        <w:rPr>
+          <w:b/>
+        </w:rPr>
+        <w:t xml:space="preserve"> </w:t>
+      </w:r>
+      <w:proofErr w:type="spellStart"/>
+      <w:r>
+        <w:rPr>
+          <w:b/>
+        </w:rPr>
+        <w:t>Fernades</w:t>
+      </w:r>
+      <w:proofErr w:type="spellEnd"/>
+      <w:r>
+        <w:rPr>
+          <w:b/>
+        </w:rPr>
+        <w:t>:</w:t>
+      </w:r>
+      <w:r>
+        <w:t xml:space="preserve"> A meu ver, creio que sempre, pois se o aluno quiser repetir, irá apenas substituir o ficheiro de gravação, adiantando assim serviço!</w:t>
+      </w:r>
+    </w:p>
+    <w:bookmarkEnd w:id="0"/>
     <w:p>
       <w:r>
         <w:rPr>

</xml_diff>